<commit_message>
begin login, later pas verder
</commit_message>
<xml_diff>
--- a/proefexamen map/Logboek scrum (1).docx
+++ b/proefexamen map/Logboek scrum (1).docx
@@ -684,10 +684,10 @@
                 <w:noProof/>
               </w:rPr>
               <w:drawing>
-                <wp:inline distT="0" distB="0" distL="0" distR="0" wp14:anchorId="24C1C4BC" wp14:editId="38A52D19">
-                  <wp:extent cx="5760720" cy="3228340"/>
-                  <wp:effectExtent l="0" t="0" r="0" b="0"/>
-                  <wp:docPr id="892488410" name="Afbeelding 1"/>
+                <wp:inline distT="0" distB="0" distL="0" distR="0" wp14:anchorId="7898D090" wp14:editId="198619BA">
+                  <wp:extent cx="5760720" cy="3579495"/>
+                  <wp:effectExtent l="0" t="0" r="0" b="1905"/>
+                  <wp:docPr id="1978261621" name="Afbeelding 1"/>
                   <wp:cNvGraphicFramePr>
                     <a:graphicFrameLocks xmlns:a="http://schemas.openxmlformats.org/drawingml/2006/main" noChangeAspect="1"/>
                   </wp:cNvGraphicFramePr>
@@ -695,7 +695,7 @@
                     <a:graphicData uri="http://schemas.openxmlformats.org/drawingml/2006/picture">
                       <pic:pic xmlns:pic="http://schemas.openxmlformats.org/drawingml/2006/picture">
                         <pic:nvPicPr>
-                          <pic:cNvPr id="892488410" name=""/>
+                          <pic:cNvPr id="1978261621" name=""/>
                           <pic:cNvPicPr/>
                         </pic:nvPicPr>
                         <pic:blipFill>
@@ -707,7 +707,7 @@
                         <pic:spPr>
                           <a:xfrm>
                             <a:off x="0" y="0"/>
-                            <a:ext cx="5760720" cy="3228340"/>
+                            <a:ext cx="5760720" cy="3579495"/>
                           </a:xfrm>
                           <a:prstGeom prst="rect">
                             <a:avLst/>
@@ -966,6 +966,7 @@
         <w:rPr>
           <w:i/>
         </w:rPr>
+        <w:lastRenderedPageBreak/>
         <w:t>Vul in na elke Stand</w:t>
       </w:r>
       <w:r>
@@ -1710,6 +1711,7 @@
         <w:rPr>
           <w:i/>
         </w:rPr>
+        <w:lastRenderedPageBreak/>
         <w:t>Vul in na elke Stand</w:t>
       </w:r>
       <w:r>
@@ -2442,6 +2444,7 @@
         <w:rPr>
           <w:i/>
         </w:rPr>
+        <w:lastRenderedPageBreak/>
         <w:t>Vul in na elke Stand</w:t>
       </w:r>
       <w:r>
@@ -4797,37 +4800,6 @@
 </file>
 
 <file path=customXml/item1.xml><?xml version="1.0" encoding="utf-8"?>
-<p:properties xmlns:p="http://schemas.microsoft.com/office/2006/metadata/properties" xmlns:xsi="http://www.w3.org/2001/XMLSchema-instance" xmlns:pc="http://schemas.microsoft.com/office/infopath/2007/PartnerControls">
-  <documentManagement>
-    <lcf76f155ced4ddcb4097134ff3c332f xmlns="2982a79d-ff19-4d7a-967e-033e92b0df6e">
-      <Terms xmlns="http://schemas.microsoft.com/office/infopath/2007/PartnerControls"/>
-    </lcf76f155ced4ddcb4097134ff3c332f>
-    <TaxCatchAll xmlns="b123560b-c09d-4726-86a8-96759d196851" xsi:nil="true"/>
-    <SharedWithUsers xmlns="b123560b-c09d-4726-86a8-96759d196851">
-      <UserInfo>
-        <DisplayName/>
-        <AccountId xsi:nil="true"/>
-        <AccountType/>
-      </UserInfo>
-    </SharedWithUsers>
-  </documentManagement>
-</p:properties>
-</file>
-
-<file path=customXml/item2.xml><?xml version="1.0" encoding="utf-8"?>
-<b:Sources xmlns:b="http://schemas.openxmlformats.org/officeDocument/2006/bibliography" xmlns="http://schemas.openxmlformats.org/officeDocument/2006/bibliography" SelectedStyle="\APASixthEditionOfficeOnline.xsl" StyleName="APA" Version="6"/>
-</file>
-
-<file path=customXml/item3.xml><?xml version="1.0" encoding="utf-8"?>
-<?mso-contentType ?>
-<FormTemplates xmlns="http://schemas.microsoft.com/sharepoint/v3/contenttype/forms">
-  <Display>DocumentLibraryForm</Display>
-  <Edit>DocumentLibraryForm</Edit>
-  <New>DocumentLibraryForm</New>
-</FormTemplates>
-</file>
-
-<file path=customXml/item4.xml><?xml version="1.0" encoding="utf-8"?>
 <ct:contentTypeSchema xmlns:ct="http://schemas.microsoft.com/office/2006/metadata/contentType" xmlns:ma="http://schemas.microsoft.com/office/2006/metadata/properties/metaAttributes" ct:_="" ma:_="" ma:contentTypeName="Document" ma:contentTypeID="0x010100B7EB66B5F93AD54F88C68A8B3F2870BB" ma:contentTypeVersion="17" ma:contentTypeDescription="Een nieuw document maken." ma:contentTypeScope="" ma:versionID="8c2a24a36bb82fd1af5ed8c009a064aa">
   <xsd:schema xmlns:xsd="http://www.w3.org/2001/XMLSchema" xmlns:xs="http://www.w3.org/2001/XMLSchema" xmlns:p="http://schemas.microsoft.com/office/2006/metadata/properties" xmlns:ns2="2982a79d-ff19-4d7a-967e-033e92b0df6e" xmlns:ns3="b123560b-c09d-4726-86a8-96759d196851" targetNamespace="http://schemas.microsoft.com/office/2006/metadata/properties" ma:root="true" ma:fieldsID="c02a383944889dc160483fd1e510a099" ns2:_="" ns3:_="">
     <xsd:import namespace="2982a79d-ff19-4d7a-967e-033e92b0df6e"/>
@@ -5076,34 +5048,38 @@
 </ct:contentTypeSchema>
 </file>
 
-<file path=customXml/itemProps1.xml><?xml version="1.0" encoding="utf-8"?>
-<ds:datastoreItem xmlns:ds="http://schemas.openxmlformats.org/officeDocument/2006/customXml" ds:itemID="{D115402E-53B0-45DA-BC11-B42C49E4E0FE}">
-  <ds:schemaRefs>
-    <ds:schemaRef ds:uri="http://schemas.microsoft.com/office/2006/metadata/properties"/>
-    <ds:schemaRef ds:uri="http://schemas.microsoft.com/office/infopath/2007/PartnerControls"/>
-    <ds:schemaRef ds:uri="2982a79d-ff19-4d7a-967e-033e92b0df6e"/>
-    <ds:schemaRef ds:uri="b123560b-c09d-4726-86a8-96759d196851"/>
-  </ds:schemaRefs>
-</ds:datastoreItem>
+<file path=customXml/item2.xml><?xml version="1.0" encoding="utf-8"?>
+<?mso-contentType ?>
+<FormTemplates xmlns="http://schemas.microsoft.com/sharepoint/v3/contenttype/forms">
+  <Display>DocumentLibraryForm</Display>
+  <Edit>DocumentLibraryForm</Edit>
+  <New>DocumentLibraryForm</New>
+</FormTemplates>
 </file>
 
-<file path=customXml/itemProps2.xml><?xml version="1.0" encoding="utf-8"?>
-<ds:datastoreItem xmlns:ds="http://schemas.openxmlformats.org/officeDocument/2006/customXml" ds:itemID="{0C993BAD-7E87-463F-B9FA-9F96A1D22393}">
-  <ds:schemaRefs>
-    <ds:schemaRef ds:uri="http://schemas.openxmlformats.org/officeDocument/2006/bibliography"/>
-  </ds:schemaRefs>
-</ds:datastoreItem>
+<file path=customXml/item3.xml><?xml version="1.0" encoding="utf-8"?>
+<b:Sources xmlns:b="http://schemas.openxmlformats.org/officeDocument/2006/bibliography" xmlns="http://schemas.openxmlformats.org/officeDocument/2006/bibliography" SelectedStyle="\APASixthEditionOfficeOnline.xsl" StyleName="APA" Version="6"/>
 </file>
 
-<file path=customXml/itemProps3.xml><?xml version="1.0" encoding="utf-8"?>
-<ds:datastoreItem xmlns:ds="http://schemas.openxmlformats.org/officeDocument/2006/customXml" ds:itemID="{4A0EC97D-EB8C-4223-A257-49746A8758C8}">
-  <ds:schemaRefs>
-    <ds:schemaRef ds:uri="http://schemas.microsoft.com/sharepoint/v3/contenttype/forms"/>
-  </ds:schemaRefs>
-</ds:datastoreItem>
+<file path=customXml/item4.xml><?xml version="1.0" encoding="utf-8"?>
+<p:properties xmlns:p="http://schemas.microsoft.com/office/2006/metadata/properties" xmlns:xsi="http://www.w3.org/2001/XMLSchema-instance" xmlns:pc="http://schemas.microsoft.com/office/infopath/2007/PartnerControls">
+  <documentManagement>
+    <lcf76f155ced4ddcb4097134ff3c332f xmlns="2982a79d-ff19-4d7a-967e-033e92b0df6e">
+      <Terms xmlns="http://schemas.microsoft.com/office/infopath/2007/PartnerControls"/>
+    </lcf76f155ced4ddcb4097134ff3c332f>
+    <TaxCatchAll xmlns="b123560b-c09d-4726-86a8-96759d196851" xsi:nil="true"/>
+    <SharedWithUsers xmlns="b123560b-c09d-4726-86a8-96759d196851">
+      <UserInfo>
+        <DisplayName/>
+        <AccountId xsi:nil="true"/>
+        <AccountType/>
+      </UserInfo>
+    </SharedWithUsers>
+  </documentManagement>
+</p:properties>
 </file>
 
-<file path=customXml/itemProps4.xml><?xml version="1.0" encoding="utf-8"?>
+<file path=customXml/itemProps1.xml><?xml version="1.0" encoding="utf-8"?>
 <ds:datastoreItem xmlns:ds="http://schemas.openxmlformats.org/officeDocument/2006/customXml" ds:itemID="{2BD6489F-8623-4855-842A-7D4793CA1F78}">
   <ds:schemaRefs>
     <ds:schemaRef ds:uri="http://schemas.microsoft.com/office/2006/metadata/contentType"/>
@@ -5120,4 +5096,31 @@
     <ds:schemaRef ds:uri="http://schemas.microsoft.com/internal/obd"/>
   </ds:schemaRefs>
 </ds:datastoreItem>
+</file>
+
+<file path=customXml/itemProps2.xml><?xml version="1.0" encoding="utf-8"?>
+<ds:datastoreItem xmlns:ds="http://schemas.openxmlformats.org/officeDocument/2006/customXml" ds:itemID="{4A0EC97D-EB8C-4223-A257-49746A8758C8}">
+  <ds:schemaRefs>
+    <ds:schemaRef ds:uri="http://schemas.microsoft.com/sharepoint/v3/contenttype/forms"/>
+  </ds:schemaRefs>
+</ds:datastoreItem>
+</file>
+
+<file path=customXml/itemProps3.xml><?xml version="1.0" encoding="utf-8"?>
+<ds:datastoreItem xmlns:ds="http://schemas.openxmlformats.org/officeDocument/2006/customXml" ds:itemID="{0C993BAD-7E87-463F-B9FA-9F96A1D22393}">
+  <ds:schemaRefs>
+    <ds:schemaRef ds:uri="http://schemas.openxmlformats.org/officeDocument/2006/bibliography"/>
+  </ds:schemaRefs>
+</ds:datastoreItem>
+</file>
+
+<file path=customXml/itemProps4.xml><?xml version="1.0" encoding="utf-8"?>
+<ds:datastoreItem xmlns:ds="http://schemas.openxmlformats.org/officeDocument/2006/customXml" ds:itemID="{D115402E-53B0-45DA-BC11-B42C49E4E0FE}">
+  <ds:schemaRefs>
+    <ds:schemaRef ds:uri="http://schemas.microsoft.com/office/2006/metadata/properties"/>
+    <ds:schemaRef ds:uri="http://schemas.microsoft.com/office/infopath/2007/PartnerControls"/>
+    <ds:schemaRef ds:uri="2982a79d-ff19-4d7a-967e-033e92b0df6e"/>
+    <ds:schemaRef ds:uri="b123560b-c09d-4726-86a8-96759d196851"/>
+  </ds:schemaRefs>
+</ds:datastoreItem>
 </file>
</xml_diff>